<commit_message>
Dokumentacija sacuvana u pdf
</commit_message>
<xml_diff>
--- a/dokumentacija/PID dokumentacija.docx
+++ b/dokumentacija/PID dokumentacija.docx
@@ -1705,7 +1705,7 @@
           <w:lang w:val="sr-Latn-RS" w:eastAsia="sr-Latn-RS"/>
         </w:rPr>
         <w:drawing>
-          <wp:anchor distT="0" distB="0" distL="114300" distR="114300" simplePos="0" relativeHeight="251663872" behindDoc="0" locked="0" layoutInCell="1" allowOverlap="1" wp14:anchorId="16AF7ECD" wp14:editId="65A04162">
+          <wp:anchor distT="0" distB="0" distL="114300" distR="114300" simplePos="0" relativeHeight="251658752" behindDoc="0" locked="0" layoutInCell="1" allowOverlap="1" wp14:anchorId="16AF7ECD" wp14:editId="65A04162">
             <wp:simplePos x="0" y="0"/>
             <wp:positionH relativeFrom="margin">
               <wp:align>right</wp:align>
@@ -1768,7 +1768,7 @@
         <mc:AlternateContent>
           <mc:Choice Requires="wps">
             <w:drawing>
-              <wp:anchor distT="0" distB="0" distL="114300" distR="114300" simplePos="0" relativeHeight="251662848" behindDoc="0" locked="0" layoutInCell="1" allowOverlap="1" wp14:anchorId="4FF92E4F" wp14:editId="25726125">
+              <wp:anchor distT="0" distB="0" distL="114300" distR="114300" simplePos="0" relativeHeight="251657728" behindDoc="0" locked="0" layoutInCell="1" allowOverlap="1" wp14:anchorId="4FF92E4F" wp14:editId="25726125">
                 <wp:simplePos x="0" y="0"/>
                 <wp:positionH relativeFrom="column">
                   <wp:posOffset>871855</wp:posOffset>
@@ -1814,14 +1814,27 @@
                             <w:r>
                               <w:t xml:space="preserve">Slika </w:t>
                             </w:r>
-                            <w:fldSimple w:instr=" SEQ Slika \* ARABIC ">
-                              <w:r>
-                                <w:rPr>
-                                  <w:noProof/>
-                                </w:rPr>
-                                <w:t>1</w:t>
-                              </w:r>
-                            </w:fldSimple>
+                            <w:r>
+                              <w:fldChar w:fldCharType="begin"/>
+                            </w:r>
+                            <w:r>
+                              <w:instrText xml:space="preserve"> SEQ Slika \* ARABIC </w:instrText>
+                            </w:r>
+                            <w:r>
+                              <w:fldChar w:fldCharType="separate"/>
+                            </w:r>
+                            <w:r>
+                              <w:rPr>
+                                <w:noProof/>
+                              </w:rPr>
+                              <w:t>1</w:t>
+                            </w:r>
+                            <w:r>
+                              <w:rPr>
+                                <w:noProof/>
+                              </w:rPr>
+                              <w:fldChar w:fldCharType="end"/>
+                            </w:r>
                             <w:r>
                               <w:t>. Mikrokontroler PIC32MK1024MCF064</w:t>
                             </w:r>
@@ -1846,7 +1859,7 @@
                 <v:stroke joinstyle="miter"/>
                 <v:path gradientshapeok="t" o:connecttype="rect"/>
               </v:shapetype>
-              <v:shape id="Text Box 5" o:spid="_x0000_s1026" type="#_x0000_t202" style="position:absolute;left:0;text-align:left;margin-left:68.65pt;margin-top:181.3pt;width:330.75pt;height:.05pt;z-index:251662848;visibility:visible;mso-wrap-style:square;mso-wrap-distance-left:9pt;mso-wrap-distance-top:0;mso-wrap-distance-right:9pt;mso-wrap-distance-bottom:0;mso-position-horizontal:absolute;mso-position-horizontal-relative:text;mso-position-vertical:absolute;mso-position-vertical-relative:text;v-text-anchor:top" o:gfxdata="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" stroked="f">
+              <v:shape id="Text Box 5" o:spid="_x0000_s1026" type="#_x0000_t202" style="position:absolute;left:0;text-align:left;margin-left:68.65pt;margin-top:181.3pt;width:330.75pt;height:.05pt;z-index:251657728;visibility:visible;mso-wrap-style:square;mso-wrap-distance-left:9pt;mso-wrap-distance-top:0;mso-wrap-distance-right:9pt;mso-wrap-distance-bottom:0;mso-position-horizontal:absolute;mso-position-horizontal-relative:text;mso-position-vertical:absolute;mso-position-vertical-relative:text;v-text-anchor:top" o:gfxdata="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" stroked="f">
                 <v:textbox style="mso-fit-shape-to-text:t" inset="0,0,0,0">
                   <w:txbxContent>
                     <w:p>
@@ -1860,14 +1873,27 @@
                       <w:r>
                         <w:t xml:space="preserve">Slika </w:t>
                       </w:r>
-                      <w:fldSimple w:instr=" SEQ Slika \* ARABIC ">
-                        <w:r>
-                          <w:rPr>
-                            <w:noProof/>
-                          </w:rPr>
-                          <w:t>1</w:t>
-                        </w:r>
-                      </w:fldSimple>
+                      <w:r>
+                        <w:fldChar w:fldCharType="begin"/>
+                      </w:r>
+                      <w:r>
+                        <w:instrText xml:space="preserve"> SEQ Slika \* ARABIC </w:instrText>
+                      </w:r>
+                      <w:r>
+                        <w:fldChar w:fldCharType="separate"/>
+                      </w:r>
+                      <w:r>
+                        <w:rPr>
+                          <w:noProof/>
+                        </w:rPr>
+                        <w:t>1</w:t>
+                      </w:r>
+                      <w:r>
+                        <w:rPr>
+                          <w:noProof/>
+                        </w:rPr>
+                        <w:fldChar w:fldCharType="end"/>
+                      </w:r>
                       <w:r>
                         <w:t>. Mikrokontroler PIC32MK1024MCF064</w:t>
                       </w:r>
@@ -1962,7 +1988,7 @@
         <mc:AlternateContent>
           <mc:Choice Requires="wps">
             <w:drawing>
-              <wp:anchor distT="0" distB="0" distL="114300" distR="114300" simplePos="0" relativeHeight="251619840" behindDoc="0" locked="0" layoutInCell="1" allowOverlap="1" wp14:anchorId="3005971E" wp14:editId="61832919">
+              <wp:anchor distT="0" distB="0" distL="114300" distR="114300" simplePos="0" relativeHeight="251644416" behindDoc="0" locked="0" layoutInCell="1" allowOverlap="1" wp14:anchorId="3005971E" wp14:editId="61832919">
                 <wp:simplePos x="0" y="0"/>
                 <wp:positionH relativeFrom="margin">
                   <wp:posOffset>1047750</wp:posOffset>
@@ -2008,14 +2034,27 @@
                             <w:r>
                               <w:t xml:space="preserve">Slika </w:t>
                             </w:r>
-                            <w:fldSimple w:instr=" SEQ Slika \* ARABIC ">
-                              <w:r>
-                                <w:rPr>
-                                  <w:noProof/>
-                                </w:rPr>
-                                <w:t>2</w:t>
-                              </w:r>
-                            </w:fldSimple>
+                            <w:r>
+                              <w:fldChar w:fldCharType="begin"/>
+                            </w:r>
+                            <w:r>
+                              <w:instrText xml:space="preserve"> SEQ Slika \* ARABIC </w:instrText>
+                            </w:r>
+                            <w:r>
+                              <w:fldChar w:fldCharType="separate"/>
+                            </w:r>
+                            <w:r>
+                              <w:rPr>
+                                <w:noProof/>
+                              </w:rPr>
+                              <w:t>2</w:t>
+                            </w:r>
+                            <w:r>
+                              <w:rPr>
+                                <w:noProof/>
+                              </w:rPr>
+                              <w:fldChar w:fldCharType="end"/>
+                            </w:r>
                             <w:r>
                               <w:t>. LiPo baterija sa 4 ćelije</w:t>
                             </w:r>
@@ -2036,7 +2075,7 @@
           </mc:Choice>
           <mc:Fallback>
             <w:pict>
-              <v:shape w14:anchorId="3005971E" id="Text Box 8" o:spid="_x0000_s1027" type="#_x0000_t202" style="position:absolute;left:0;text-align:left;margin-left:82.5pt;margin-top:167.65pt;width:303pt;height:.05pt;z-index:251619840;visibility:visible;mso-wrap-style:square;mso-wrap-distance-left:9pt;mso-wrap-distance-top:0;mso-wrap-distance-right:9pt;mso-wrap-distance-bottom:0;mso-position-horizontal:absolute;mso-position-horizontal-relative:margin;mso-position-vertical:absolute;mso-position-vertical-relative:text;v-text-anchor:top" o:gfxdata="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" stroked="f">
+              <v:shape w14:anchorId="3005971E" id="Text Box 8" o:spid="_x0000_s1027" type="#_x0000_t202" style="position:absolute;left:0;text-align:left;margin-left:82.5pt;margin-top:167.65pt;width:303pt;height:.05pt;z-index:251644416;visibility:visible;mso-wrap-style:square;mso-wrap-distance-left:9pt;mso-wrap-distance-top:0;mso-wrap-distance-right:9pt;mso-wrap-distance-bottom:0;mso-position-horizontal:absolute;mso-position-horizontal-relative:margin;mso-position-vertical:absolute;mso-position-vertical-relative:text;v-text-anchor:top" o:gfxdata="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" stroked="f">
                 <v:textbox style="mso-fit-shape-to-text:t" inset="0,0,0,0">
                   <w:txbxContent>
                     <w:p>
@@ -2051,14 +2090,27 @@
                       <w:r>
                         <w:t xml:space="preserve">Slika </w:t>
                       </w:r>
-                      <w:fldSimple w:instr=" SEQ Slika \* ARABIC ">
-                        <w:r>
-                          <w:rPr>
-                            <w:noProof/>
-                          </w:rPr>
-                          <w:t>2</w:t>
-                        </w:r>
-                      </w:fldSimple>
+                      <w:r>
+                        <w:fldChar w:fldCharType="begin"/>
+                      </w:r>
+                      <w:r>
+                        <w:instrText xml:space="preserve"> SEQ Slika \* ARABIC </w:instrText>
+                      </w:r>
+                      <w:r>
+                        <w:fldChar w:fldCharType="separate"/>
+                      </w:r>
+                      <w:r>
+                        <w:rPr>
+                          <w:noProof/>
+                        </w:rPr>
+                        <w:t>2</w:t>
+                      </w:r>
+                      <w:r>
+                        <w:rPr>
+                          <w:noProof/>
+                        </w:rPr>
+                        <w:fldChar w:fldCharType="end"/>
+                      </w:r>
                       <w:r>
                         <w:t>. LiPo baterija sa 4 ćelije</w:t>
                       </w:r>
@@ -2079,7 +2131,7 @@
           <w:lang w:val="sr-Latn-RS" w:eastAsia="sr-Latn-RS"/>
         </w:rPr>
         <w:drawing>
-          <wp:anchor distT="0" distB="0" distL="114300" distR="114300" simplePos="0" relativeHeight="251613696" behindDoc="0" locked="0" layoutInCell="1" allowOverlap="1" wp14:anchorId="7FCC7DB1" wp14:editId="62FEF8CB">
+          <wp:anchor distT="0" distB="0" distL="114300" distR="114300" simplePos="0" relativeHeight="251643392" behindDoc="0" locked="0" layoutInCell="1" allowOverlap="1" wp14:anchorId="7FCC7DB1" wp14:editId="62FEF8CB">
             <wp:simplePos x="0" y="0"/>
             <wp:positionH relativeFrom="margin">
               <wp:posOffset>1457325</wp:posOffset>
@@ -2189,7 +2241,7 @@
         <mc:AlternateContent>
           <mc:Choice Requires="wps">
             <w:drawing>
-              <wp:anchor distT="0" distB="0" distL="114300" distR="114300" simplePos="0" relativeHeight="251625984" behindDoc="0" locked="0" layoutInCell="1" allowOverlap="1" wp14:anchorId="6A9B6992" wp14:editId="672E0078">
+              <wp:anchor distT="0" distB="0" distL="114300" distR="114300" simplePos="0" relativeHeight="251646464" behindDoc="0" locked="0" layoutInCell="1" allowOverlap="1" wp14:anchorId="6A9B6992" wp14:editId="672E0078">
                 <wp:simplePos x="0" y="0"/>
                 <wp:positionH relativeFrom="margin">
                   <wp:posOffset>1762125</wp:posOffset>
@@ -2235,14 +2287,27 @@
                             <w:r>
                               <w:t xml:space="preserve">Slika </w:t>
                             </w:r>
-                            <w:fldSimple w:instr=" SEQ Slika \* ARABIC ">
-                              <w:r>
-                                <w:rPr>
-                                  <w:noProof/>
-                                </w:rPr>
-                                <w:t>3</w:t>
-                              </w:r>
-                            </w:fldSimple>
+                            <w:r>
+                              <w:fldChar w:fldCharType="begin"/>
+                            </w:r>
+                            <w:r>
+                              <w:instrText xml:space="preserve"> SEQ Slika \* ARABIC </w:instrText>
+                            </w:r>
+                            <w:r>
+                              <w:fldChar w:fldCharType="separate"/>
+                            </w:r>
+                            <w:r>
+                              <w:rPr>
+                                <w:noProof/>
+                              </w:rPr>
+                              <w:t>3</w:t>
+                            </w:r>
+                            <w:r>
+                              <w:rPr>
+                                <w:noProof/>
+                              </w:rPr>
+                              <w:fldChar w:fldCharType="end"/>
+                            </w:r>
                             <w:r>
                               <w:t>. GSM2 click</w:t>
                             </w:r>
@@ -2263,7 +2328,7 @@
           </mc:Choice>
           <mc:Fallback>
             <w:pict>
-              <v:shape w14:anchorId="6A9B6992" id="Text Box 18" o:spid="_x0000_s1028" type="#_x0000_t202" style="position:absolute;left:0;text-align:left;margin-left:138.75pt;margin-top:371.65pt;width:190.5pt;height:.05pt;z-index:251625984;visibility:visible;mso-wrap-style:square;mso-wrap-distance-left:9pt;mso-wrap-distance-top:0;mso-wrap-distance-right:9pt;mso-wrap-distance-bottom:0;mso-position-horizontal:absolute;mso-position-horizontal-relative:margin;mso-position-vertical:absolute;mso-position-vertical-relative:text;v-text-anchor:top" o:gfxdata="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" stroked="f">
+              <v:shape w14:anchorId="6A9B6992" id="Text Box 18" o:spid="_x0000_s1028" type="#_x0000_t202" style="position:absolute;left:0;text-align:left;margin-left:138.75pt;margin-top:371.65pt;width:190.5pt;height:.05pt;z-index:251646464;visibility:visible;mso-wrap-style:square;mso-wrap-distance-left:9pt;mso-wrap-distance-top:0;mso-wrap-distance-right:9pt;mso-wrap-distance-bottom:0;mso-position-horizontal:absolute;mso-position-horizontal-relative:margin;mso-position-vertical:absolute;mso-position-vertical-relative:text;v-text-anchor:top" o:gfxdata="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" stroked="f">
                 <v:textbox style="mso-fit-shape-to-text:t" inset="0,0,0,0">
                   <w:txbxContent>
                     <w:p>
@@ -2278,14 +2343,27 @@
                       <w:r>
                         <w:t xml:space="preserve">Slika </w:t>
                       </w:r>
-                      <w:fldSimple w:instr=" SEQ Slika \* ARABIC ">
-                        <w:r>
-                          <w:rPr>
-                            <w:noProof/>
-                          </w:rPr>
-                          <w:t>3</w:t>
-                        </w:r>
-                      </w:fldSimple>
+                      <w:r>
+                        <w:fldChar w:fldCharType="begin"/>
+                      </w:r>
+                      <w:r>
+                        <w:instrText xml:space="preserve"> SEQ Slika \* ARABIC </w:instrText>
+                      </w:r>
+                      <w:r>
+                        <w:fldChar w:fldCharType="separate"/>
+                      </w:r>
+                      <w:r>
+                        <w:rPr>
+                          <w:noProof/>
+                        </w:rPr>
+                        <w:t>3</w:t>
+                      </w:r>
+                      <w:r>
+                        <w:rPr>
+                          <w:noProof/>
+                        </w:rPr>
+                        <w:fldChar w:fldCharType="end"/>
+                      </w:r>
                       <w:r>
                         <w:t>. GSM2 click</w:t>
                       </w:r>
@@ -2306,7 +2384,7 @@
           <w:lang w:val="sr-Latn-RS" w:eastAsia="sr-Latn-RS"/>
         </w:rPr>
         <w:drawing>
-          <wp:anchor distT="0" distB="0" distL="114300" distR="114300" simplePos="0" relativeHeight="251622912" behindDoc="0" locked="0" layoutInCell="1" allowOverlap="1" wp14:anchorId="6AD4F427" wp14:editId="06A75FFA">
+          <wp:anchor distT="0" distB="0" distL="114300" distR="114300" simplePos="0" relativeHeight="251645440" behindDoc="0" locked="0" layoutInCell="1" allowOverlap="1" wp14:anchorId="6AD4F427" wp14:editId="06A75FFA">
             <wp:simplePos x="0" y="0"/>
             <wp:positionH relativeFrom="margin">
               <wp:posOffset>1716405</wp:posOffset>
@@ -2425,7 +2503,7 @@
           <w:lang w:val="sr-Latn-RS" w:eastAsia="sr-Latn-RS"/>
         </w:rPr>
         <w:drawing>
-          <wp:anchor distT="0" distB="0" distL="114300" distR="114300" simplePos="0" relativeHeight="251629056" behindDoc="0" locked="0" layoutInCell="1" allowOverlap="1" wp14:anchorId="5E19AB32" wp14:editId="19C991E8">
+          <wp:anchor distT="0" distB="0" distL="114300" distR="114300" simplePos="0" relativeHeight="251647488" behindDoc="0" locked="0" layoutInCell="1" allowOverlap="1" wp14:anchorId="5E19AB32" wp14:editId="19C991E8">
             <wp:simplePos x="0" y="0"/>
             <wp:positionH relativeFrom="margin">
               <wp:posOffset>954405</wp:posOffset>
@@ -2489,7 +2567,7 @@
         <mc:AlternateContent>
           <mc:Choice Requires="wps">
             <w:drawing>
-              <wp:anchor distT="0" distB="0" distL="114300" distR="114300" simplePos="0" relativeHeight="251632128" behindDoc="0" locked="0" layoutInCell="1" allowOverlap="1" wp14:anchorId="64EF249B" wp14:editId="455C3868">
+              <wp:anchor distT="0" distB="0" distL="114300" distR="114300" simplePos="0" relativeHeight="251648512" behindDoc="0" locked="0" layoutInCell="1" allowOverlap="1" wp14:anchorId="64EF249B" wp14:editId="455C3868">
                 <wp:simplePos x="0" y="0"/>
                 <wp:positionH relativeFrom="column">
                   <wp:posOffset>954405</wp:posOffset>
@@ -2535,14 +2613,27 @@
                             <w:r>
                               <w:t xml:space="preserve">Slika </w:t>
                             </w:r>
-                            <w:fldSimple w:instr=" SEQ Slika \* ARABIC ">
-                              <w:r>
-                                <w:rPr>
-                                  <w:noProof/>
-                                </w:rPr>
-                                <w:t>4</w:t>
-                              </w:r>
-                            </w:fldSimple>
+                            <w:r>
+                              <w:fldChar w:fldCharType="begin"/>
+                            </w:r>
+                            <w:r>
+                              <w:instrText xml:space="preserve"> SEQ Slika \* ARABIC </w:instrText>
+                            </w:r>
+                            <w:r>
+                              <w:fldChar w:fldCharType="separate"/>
+                            </w:r>
+                            <w:r>
+                              <w:rPr>
+                                <w:noProof/>
+                              </w:rPr>
+                              <w:t>4</w:t>
+                            </w:r>
+                            <w:r>
+                              <w:rPr>
+                                <w:noProof/>
+                              </w:rPr>
+                              <w:fldChar w:fldCharType="end"/>
+                            </w:r>
                             <w:r>
                               <w:t>. Maxon DC motor</w:t>
                             </w:r>
@@ -2569,7 +2660,7 @@
           </mc:Choice>
           <mc:Fallback>
             <w:pict>
-              <v:shape w14:anchorId="64EF249B" id="Text Box 20" o:spid="_x0000_s1029" type="#_x0000_t202" style="position:absolute;left:0;text-align:left;margin-left:75.15pt;margin-top:190.65pt;width:318pt;height:47.4pt;z-index:251632128;visibility:visible;mso-wrap-style:square;mso-width-percent:0;mso-height-percent:0;mso-wrap-distance-left:9pt;mso-wrap-distance-top:0;mso-wrap-distance-right:9pt;mso-wrap-distance-bottom:0;mso-position-horizontal:absolute;mso-position-horizontal-relative:text;mso-position-vertical:absolute;mso-position-vertical-relative:text;mso-width-percent:0;mso-height-percent:0;mso-width-relative:margin;mso-height-relative:margin;v-text-anchor:top" o:gfxdata="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" stroked="f">
+              <v:shape w14:anchorId="64EF249B" id="Text Box 20" o:spid="_x0000_s1029" type="#_x0000_t202" style="position:absolute;left:0;text-align:left;margin-left:75.15pt;margin-top:190.65pt;width:318pt;height:47.4pt;z-index:251648512;visibility:visible;mso-wrap-style:square;mso-width-percent:0;mso-height-percent:0;mso-wrap-distance-left:9pt;mso-wrap-distance-top:0;mso-wrap-distance-right:9pt;mso-wrap-distance-bottom:0;mso-position-horizontal:absolute;mso-position-horizontal-relative:text;mso-position-vertical:absolute;mso-position-vertical-relative:text;mso-width-percent:0;mso-height-percent:0;mso-width-relative:margin;mso-height-relative:margin;v-text-anchor:top" o:gfxdata="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" stroked="f">
                 <v:textbox inset="0,0,0,0">
                   <w:txbxContent>
                     <w:p>
@@ -2584,14 +2675,27 @@
                       <w:r>
                         <w:t xml:space="preserve">Slika </w:t>
                       </w:r>
-                      <w:fldSimple w:instr=" SEQ Slika \* ARABIC ">
-                        <w:r>
-                          <w:rPr>
-                            <w:noProof/>
-                          </w:rPr>
-                          <w:t>4</w:t>
-                        </w:r>
-                      </w:fldSimple>
+                      <w:r>
+                        <w:fldChar w:fldCharType="begin"/>
+                      </w:r>
+                      <w:r>
+                        <w:instrText xml:space="preserve"> SEQ Slika \* ARABIC </w:instrText>
+                      </w:r>
+                      <w:r>
+                        <w:fldChar w:fldCharType="separate"/>
+                      </w:r>
+                      <w:r>
+                        <w:rPr>
+                          <w:noProof/>
+                        </w:rPr>
+                        <w:t>4</w:t>
+                      </w:r>
+                      <w:r>
+                        <w:rPr>
+                          <w:noProof/>
+                        </w:rPr>
+                        <w:fldChar w:fldCharType="end"/>
+                      </w:r>
                       <w:r>
                         <w:t>. Maxon DC motor</w:t>
                       </w:r>
@@ -2896,7 +3000,7 @@
         <mc:AlternateContent>
           <mc:Choice Requires="wps">
             <w:drawing>
-              <wp:anchor distT="0" distB="0" distL="114300" distR="114300" simplePos="0" relativeHeight="251638272" behindDoc="0" locked="0" layoutInCell="1" allowOverlap="1" wp14:anchorId="7DECCF69" wp14:editId="00DDE2FD">
+              <wp:anchor distT="0" distB="0" distL="114300" distR="114300" simplePos="0" relativeHeight="251650560" behindDoc="0" locked="0" layoutInCell="1" allowOverlap="1" wp14:anchorId="7DECCF69" wp14:editId="00DDE2FD">
                 <wp:simplePos x="0" y="0"/>
                 <wp:positionH relativeFrom="column">
                   <wp:posOffset>918210</wp:posOffset>
@@ -2943,14 +3047,27 @@
                             <w:r>
                               <w:t xml:space="preserve">Slika </w:t>
                             </w:r>
-                            <w:fldSimple w:instr=" SEQ Slika \* ARABIC ">
-                              <w:r>
-                                <w:rPr>
-                                  <w:noProof/>
-                                </w:rPr>
-                                <w:t>5</w:t>
-                              </w:r>
-                            </w:fldSimple>
+                            <w:r>
+                              <w:fldChar w:fldCharType="begin"/>
+                            </w:r>
+                            <w:r>
+                              <w:instrText xml:space="preserve"> SEQ Slika \* ARABIC </w:instrText>
+                            </w:r>
+                            <w:r>
+                              <w:fldChar w:fldCharType="separate"/>
+                            </w:r>
+                            <w:r>
+                              <w:rPr>
+                                <w:noProof/>
+                              </w:rPr>
+                              <w:t>5</w:t>
+                            </w:r>
+                            <w:r>
+                              <w:rPr>
+                                <w:noProof/>
+                              </w:rPr>
+                              <w:fldChar w:fldCharType="end"/>
+                            </w:r>
                             <w:r>
                               <w:t>. Blok dijagram sistema sa povratnom spregom</w:t>
                             </w:r>
@@ -2971,7 +3088,7 @@
           </mc:Choice>
           <mc:Fallback>
             <w:pict>
-              <v:shape w14:anchorId="7DECCF69" id="Text Box 17" o:spid="_x0000_s1030" type="#_x0000_t202" style="position:absolute;left:0;text-align:left;margin-left:72.3pt;margin-top:221.65pt;width:333pt;height:.05pt;z-index:251638272;visibility:visible;mso-wrap-style:square;mso-wrap-distance-left:9pt;mso-wrap-distance-top:0;mso-wrap-distance-right:9pt;mso-wrap-distance-bottom:0;mso-position-horizontal:absolute;mso-position-horizontal-relative:text;mso-position-vertical:absolute;mso-position-vertical-relative:text;v-text-anchor:top" o:gfxdata="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" stroked="f">
+              <v:shape w14:anchorId="7DECCF69" id="Text Box 17" o:spid="_x0000_s1030" type="#_x0000_t202" style="position:absolute;left:0;text-align:left;margin-left:72.3pt;margin-top:221.65pt;width:333pt;height:.05pt;z-index:251650560;visibility:visible;mso-wrap-style:square;mso-wrap-distance-left:9pt;mso-wrap-distance-top:0;mso-wrap-distance-right:9pt;mso-wrap-distance-bottom:0;mso-position-horizontal:absolute;mso-position-horizontal-relative:text;mso-position-vertical:absolute;mso-position-vertical-relative:text;v-text-anchor:top" o:gfxdata="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" stroked="f">
                 <v:textbox style="mso-fit-shape-to-text:t" inset="0,0,0,0">
                   <w:txbxContent>
                     <w:p>
@@ -2986,14 +3103,27 @@
                       <w:r>
                         <w:t xml:space="preserve">Slika </w:t>
                       </w:r>
-                      <w:fldSimple w:instr=" SEQ Slika \* ARABIC ">
-                        <w:r>
-                          <w:rPr>
-                            <w:noProof/>
-                          </w:rPr>
-                          <w:t>5</w:t>
-                        </w:r>
-                      </w:fldSimple>
+                      <w:r>
+                        <w:fldChar w:fldCharType="begin"/>
+                      </w:r>
+                      <w:r>
+                        <w:instrText xml:space="preserve"> SEQ Slika \* ARABIC </w:instrText>
+                      </w:r>
+                      <w:r>
+                        <w:fldChar w:fldCharType="separate"/>
+                      </w:r>
+                      <w:r>
+                        <w:rPr>
+                          <w:noProof/>
+                        </w:rPr>
+                        <w:t>5</w:t>
+                      </w:r>
+                      <w:r>
+                        <w:rPr>
+                          <w:noProof/>
+                        </w:rPr>
+                        <w:fldChar w:fldCharType="end"/>
+                      </w:r>
                       <w:r>
                         <w:t>. Blok dijagram sistema sa povratnom spregom</w:t>
                       </w:r>
@@ -3013,7 +3143,7 @@
           <w:lang w:val="sr-Latn-RS" w:eastAsia="sr-Latn-RS"/>
         </w:rPr>
         <w:drawing>
-          <wp:anchor distT="0" distB="0" distL="114300" distR="114300" simplePos="0" relativeHeight="251635200" behindDoc="0" locked="0" layoutInCell="1" allowOverlap="1" wp14:anchorId="5B59B07E" wp14:editId="1AD4AE8A">
+          <wp:anchor distT="0" distB="0" distL="114300" distR="114300" simplePos="0" relativeHeight="251649536" behindDoc="0" locked="0" layoutInCell="1" allowOverlap="1" wp14:anchorId="5B59B07E" wp14:editId="1AD4AE8A">
             <wp:simplePos x="0" y="0"/>
             <wp:positionH relativeFrom="margin">
               <wp:posOffset>918210</wp:posOffset>
@@ -3425,7 +3555,7 @@
           <w:lang w:val="sr-Latn-RS" w:eastAsia="sr-Latn-RS"/>
         </w:rPr>
         <w:drawing>
-          <wp:anchor distT="0" distB="0" distL="114300" distR="114300" simplePos="0" relativeHeight="251697664" behindDoc="0" locked="0" layoutInCell="1" allowOverlap="1" wp14:anchorId="6C389E20" wp14:editId="53172217">
+          <wp:anchor distT="0" distB="0" distL="114300" distR="114300" simplePos="0" relativeHeight="251668992" behindDoc="0" locked="0" layoutInCell="1" allowOverlap="1" wp14:anchorId="6C389E20" wp14:editId="53172217">
             <wp:simplePos x="0" y="0"/>
             <wp:positionH relativeFrom="margin">
               <wp:posOffset>523875</wp:posOffset>
@@ -3495,7 +3625,7 @@
           <w:lang w:val="sr-Latn-RS" w:eastAsia="sr-Latn-RS"/>
         </w:rPr>
         <w:drawing>
-          <wp:anchor distT="0" distB="0" distL="114300" distR="114300" simplePos="0" relativeHeight="251702784" behindDoc="0" locked="0" layoutInCell="1" allowOverlap="1" wp14:anchorId="3983BEEC" wp14:editId="0E403329">
+          <wp:anchor distT="0" distB="0" distL="114300" distR="114300" simplePos="0" relativeHeight="251670016" behindDoc="0" locked="0" layoutInCell="1" allowOverlap="1" wp14:anchorId="3983BEEC" wp14:editId="0E403329">
             <wp:simplePos x="0" y="0"/>
             <wp:positionH relativeFrom="margin">
               <wp:posOffset>3208020</wp:posOffset>
@@ -3580,7 +3710,7 @@
         <mc:AlternateContent>
           <mc:Choice Requires="wps">
             <w:drawing>
-              <wp:anchor distT="0" distB="0" distL="114300" distR="114300" simplePos="0" relativeHeight="251664896" behindDoc="0" locked="0" layoutInCell="1" allowOverlap="1" wp14:anchorId="4FF7740D" wp14:editId="632BED7D">
+              <wp:anchor distT="0" distB="0" distL="114300" distR="114300" simplePos="0" relativeHeight="251659776" behindDoc="0" locked="0" layoutInCell="1" allowOverlap="1" wp14:anchorId="4FF7740D" wp14:editId="632BED7D">
                 <wp:simplePos x="0" y="0"/>
                 <wp:positionH relativeFrom="column">
                   <wp:posOffset>641985</wp:posOffset>
@@ -3626,14 +3756,27 @@
                             <w:r>
                               <w:t xml:space="preserve">Slika </w:t>
                             </w:r>
-                            <w:fldSimple w:instr=" SEQ Slika \* ARABIC ">
-                              <w:r>
-                                <w:rPr>
-                                  <w:noProof/>
-                                </w:rPr>
-                                <w:t>6</w:t>
-                              </w:r>
-                            </w:fldSimple>
+                            <w:r>
+                              <w:fldChar w:fldCharType="begin"/>
+                            </w:r>
+                            <w:r>
+                              <w:instrText xml:space="preserve"> SEQ Slika \* ARABIC </w:instrText>
+                            </w:r>
+                            <w:r>
+                              <w:fldChar w:fldCharType="separate"/>
+                            </w:r>
+                            <w:r>
+                              <w:rPr>
+                                <w:noProof/>
+                              </w:rPr>
+                              <w:t>6</w:t>
+                            </w:r>
+                            <w:r>
+                              <w:rPr>
+                                <w:noProof/>
+                              </w:rPr>
+                              <w:fldChar w:fldCharType="end"/>
+                            </w:r>
                             <w:r>
                               <w:t>. Izgled greške regulacije i upravljačke promenljive kod P regulatora</w:t>
                             </w:r>
@@ -3660,7 +3803,7 @@
           </mc:Choice>
           <mc:Fallback>
             <w:pict>
-              <v:shape w14:anchorId="4FF7740D" id="Text Box 28" o:spid="_x0000_s1031" type="#_x0000_t202" style="position:absolute;left:0;text-align:left;margin-left:50.55pt;margin-top:159.05pt;width:366.6pt;height:19.8pt;z-index:251664896;visibility:visible;mso-wrap-style:square;mso-width-percent:0;mso-height-percent:0;mso-wrap-distance-left:9pt;mso-wrap-distance-top:0;mso-wrap-distance-right:9pt;mso-wrap-distance-bottom:0;mso-position-horizontal:absolute;mso-position-horizontal-relative:text;mso-position-vertical:absolute;mso-position-vertical-relative:text;mso-width-percent:0;mso-height-percent:0;mso-width-relative:margin;mso-height-relative:margin;v-text-anchor:top" o:gfxdata="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" stroked="f">
+              <v:shape w14:anchorId="4FF7740D" id="Text Box 28" o:spid="_x0000_s1031" type="#_x0000_t202" style="position:absolute;left:0;text-align:left;margin-left:50.55pt;margin-top:159.05pt;width:366.6pt;height:19.8pt;z-index:251659776;visibility:visible;mso-wrap-style:square;mso-width-percent:0;mso-height-percent:0;mso-wrap-distance-left:9pt;mso-wrap-distance-top:0;mso-wrap-distance-right:9pt;mso-wrap-distance-bottom:0;mso-position-horizontal:absolute;mso-position-horizontal-relative:text;mso-position-vertical:absolute;mso-position-vertical-relative:text;mso-width-percent:0;mso-height-percent:0;mso-width-relative:margin;mso-height-relative:margin;v-text-anchor:top" o:gfxdata="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" stroked="f">
                 <v:textbox inset="0,0,0,0">
                   <w:txbxContent>
                     <w:p>
@@ -3674,14 +3817,27 @@
                       <w:r>
                         <w:t xml:space="preserve">Slika </w:t>
                       </w:r>
-                      <w:fldSimple w:instr=" SEQ Slika \* ARABIC ">
-                        <w:r>
-                          <w:rPr>
-                            <w:noProof/>
-                          </w:rPr>
-                          <w:t>6</w:t>
-                        </w:r>
-                      </w:fldSimple>
+                      <w:r>
+                        <w:fldChar w:fldCharType="begin"/>
+                      </w:r>
+                      <w:r>
+                        <w:instrText xml:space="preserve"> SEQ Slika \* ARABIC </w:instrText>
+                      </w:r>
+                      <w:r>
+                        <w:fldChar w:fldCharType="separate"/>
+                      </w:r>
+                      <w:r>
+                        <w:rPr>
+                          <w:noProof/>
+                        </w:rPr>
+                        <w:t>6</w:t>
+                      </w:r>
+                      <w:r>
+                        <w:rPr>
+                          <w:noProof/>
+                        </w:rPr>
+                        <w:fldChar w:fldCharType="end"/>
+                      </w:r>
                       <w:r>
                         <w:t>. Izgled greške regulacije i upravljačke promenljive kod P regulatora</w:t>
                       </w:r>
@@ -3828,7 +3984,7 @@
           <w:lang w:val="sr-Latn-RS" w:eastAsia="sr-Latn-RS"/>
         </w:rPr>
         <w:drawing>
-          <wp:anchor distT="0" distB="0" distL="114300" distR="114300" simplePos="0" relativeHeight="251673088" behindDoc="0" locked="0" layoutInCell="1" allowOverlap="1" wp14:anchorId="2742BB4A" wp14:editId="4617C86B">
+          <wp:anchor distT="0" distB="0" distL="114300" distR="114300" simplePos="0" relativeHeight="251661824" behindDoc="0" locked="0" layoutInCell="1" allowOverlap="1" wp14:anchorId="2742BB4A" wp14:editId="4617C86B">
             <wp:simplePos x="0" y="0"/>
             <wp:positionH relativeFrom="column">
               <wp:posOffset>2392680</wp:posOffset>
@@ -3889,7 +4045,7 @@
           <w:lang w:val="sr-Latn-RS" w:eastAsia="sr-Latn-RS"/>
         </w:rPr>
         <w:drawing>
-          <wp:anchor distT="0" distB="0" distL="114300" distR="114300" simplePos="0" relativeHeight="251674112" behindDoc="0" locked="0" layoutInCell="1" allowOverlap="1" wp14:anchorId="1970961A" wp14:editId="0F3B2623">
+          <wp:anchor distT="0" distB="0" distL="114300" distR="114300" simplePos="0" relativeHeight="251662848" behindDoc="0" locked="0" layoutInCell="1" allowOverlap="1" wp14:anchorId="1970961A" wp14:editId="0F3B2623">
             <wp:simplePos x="0" y="0"/>
             <wp:positionH relativeFrom="column">
               <wp:posOffset>464820</wp:posOffset>
@@ -4007,7 +4163,7 @@
         <mc:AlternateContent>
           <mc:Choice Requires="wps">
             <w:drawing>
-              <wp:anchor distT="0" distB="0" distL="114300" distR="114300" simplePos="0" relativeHeight="251675136" behindDoc="0" locked="0" layoutInCell="1" allowOverlap="1" wp14:anchorId="6B32B327" wp14:editId="130FBFFA">
+              <wp:anchor distT="0" distB="0" distL="114300" distR="114300" simplePos="0" relativeHeight="251663872" behindDoc="0" locked="0" layoutInCell="1" allowOverlap="1" wp14:anchorId="6B32B327" wp14:editId="130FBFFA">
                 <wp:simplePos x="0" y="0"/>
                 <wp:positionH relativeFrom="column">
                   <wp:posOffset>647700</wp:posOffset>
@@ -4054,14 +4210,27 @@
                             <w:r>
                               <w:t xml:space="preserve">Slika </w:t>
                             </w:r>
-                            <w:fldSimple w:instr=" SEQ Slika \* ARABIC ">
-                              <w:r>
-                                <w:rPr>
-                                  <w:noProof/>
-                                </w:rPr>
-                                <w:t>7</w:t>
-                              </w:r>
-                            </w:fldSimple>
+                            <w:r>
+                              <w:fldChar w:fldCharType="begin"/>
+                            </w:r>
+                            <w:r>
+                              <w:instrText xml:space="preserve"> SEQ Slika \* ARABIC </w:instrText>
+                            </w:r>
+                            <w:r>
+                              <w:fldChar w:fldCharType="separate"/>
+                            </w:r>
+                            <w:r>
+                              <w:rPr>
+                                <w:noProof/>
+                              </w:rPr>
+                              <w:t>7</w:t>
+                            </w:r>
+                            <w:r>
+                              <w:rPr>
+                                <w:noProof/>
+                              </w:rPr>
+                              <w:fldChar w:fldCharType="end"/>
+                            </w:r>
                             <w:r>
                               <w:t>. Izgled greške regulacije i upravljačke promenljive kod I regulatora</w:t>
                             </w:r>
@@ -4085,7 +4254,7 @@
           </mc:Choice>
           <mc:Fallback>
             <w:pict>
-              <v:shape w14:anchorId="6B32B327" id="Text Box 35" o:spid="_x0000_s1032" type="#_x0000_t202" style="position:absolute;left:0;text-align:left;margin-left:51pt;margin-top:147.65pt;width:356.4pt;height:.05pt;z-index:251675136;visibility:visible;mso-wrap-style:square;mso-width-percent:0;mso-wrap-distance-left:9pt;mso-wrap-distance-top:0;mso-wrap-distance-right:9pt;mso-wrap-distance-bottom:0;mso-position-horizontal:absolute;mso-position-horizontal-relative:text;mso-position-vertical:absolute;mso-position-vertical-relative:text;mso-width-percent:0;mso-width-relative:margin;v-text-anchor:top" o:gfxdata="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" stroked="f">
+              <v:shape w14:anchorId="6B32B327" id="Text Box 35" o:spid="_x0000_s1032" type="#_x0000_t202" style="position:absolute;left:0;text-align:left;margin-left:51pt;margin-top:147.65pt;width:356.4pt;height:.05pt;z-index:251663872;visibility:visible;mso-wrap-style:square;mso-width-percent:0;mso-wrap-distance-left:9pt;mso-wrap-distance-top:0;mso-wrap-distance-right:9pt;mso-wrap-distance-bottom:0;mso-position-horizontal:absolute;mso-position-horizontal-relative:text;mso-position-vertical:absolute;mso-position-vertical-relative:text;mso-width-percent:0;mso-width-relative:margin;v-text-anchor:top" o:gfxdata="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" stroked="f">
                 <v:textbox style="mso-fit-shape-to-text:t" inset="0,0,0,0">
                   <w:txbxContent>
                     <w:p>
@@ -4100,14 +4269,27 @@
                       <w:r>
                         <w:t xml:space="preserve">Slika </w:t>
                       </w:r>
-                      <w:fldSimple w:instr=" SEQ Slika \* ARABIC ">
-                        <w:r>
-                          <w:rPr>
-                            <w:noProof/>
-                          </w:rPr>
-                          <w:t>7</w:t>
-                        </w:r>
-                      </w:fldSimple>
+                      <w:r>
+                        <w:fldChar w:fldCharType="begin"/>
+                      </w:r>
+                      <w:r>
+                        <w:instrText xml:space="preserve"> SEQ Slika \* ARABIC </w:instrText>
+                      </w:r>
+                      <w:r>
+                        <w:fldChar w:fldCharType="separate"/>
+                      </w:r>
+                      <w:r>
+                        <w:rPr>
+                          <w:noProof/>
+                        </w:rPr>
+                        <w:t>7</w:t>
+                      </w:r>
+                      <w:r>
+                        <w:rPr>
+                          <w:noProof/>
+                        </w:rPr>
+                        <w:fldChar w:fldCharType="end"/>
+                      </w:r>
                       <w:r>
                         <w:t>. Izgled greške regulacije i upravljačke promenljive kod I regulatora</w:t>
                       </w:r>
@@ -5011,7 +5193,7 @@
           <w:lang w:val="sr-Latn-RS" w:eastAsia="sr-Latn-RS"/>
         </w:rPr>
         <w:drawing>
-          <wp:anchor distT="0" distB="0" distL="114300" distR="114300" simplePos="0" relativeHeight="251704832" behindDoc="0" locked="0" layoutInCell="1" allowOverlap="1" wp14:anchorId="5E44A75F" wp14:editId="0AD5C148">
+          <wp:anchor distT="0" distB="0" distL="114300" distR="114300" simplePos="0" relativeHeight="251671040" behindDoc="0" locked="0" layoutInCell="1" allowOverlap="1" wp14:anchorId="5E44A75F" wp14:editId="0AD5C148">
             <wp:simplePos x="0" y="0"/>
             <wp:positionH relativeFrom="margin">
               <wp:align>center</wp:align>
@@ -5090,7 +5272,7 @@
         <mc:AlternateContent>
           <mc:Choice Requires="wps">
             <w:drawing>
-              <wp:anchor distT="0" distB="0" distL="114300" distR="114300" simplePos="0" relativeHeight="251706880" behindDoc="0" locked="0" layoutInCell="1" allowOverlap="1" wp14:anchorId="45648B7F" wp14:editId="3D4864A6">
+              <wp:anchor distT="0" distB="0" distL="114300" distR="114300" simplePos="0" relativeHeight="251672064" behindDoc="0" locked="0" layoutInCell="1" allowOverlap="1" wp14:anchorId="45648B7F" wp14:editId="3D4864A6">
                 <wp:simplePos x="0" y="0"/>
                 <wp:positionH relativeFrom="column">
                   <wp:posOffset>981075</wp:posOffset>
@@ -5137,14 +5319,27 @@
                             <w:r>
                               <w:t xml:space="preserve">Slika </w:t>
                             </w:r>
-                            <w:fldSimple w:instr=" SEQ Slika \* ARABIC ">
-                              <w:r>
-                                <w:rPr>
-                                  <w:noProof/>
-                                </w:rPr>
-                                <w:t>8</w:t>
-                              </w:r>
-                            </w:fldSimple>
+                            <w:r>
+                              <w:fldChar w:fldCharType="begin"/>
+                            </w:r>
+                            <w:r>
+                              <w:instrText xml:space="preserve"> SEQ Slika \* ARABIC </w:instrText>
+                            </w:r>
+                            <w:r>
+                              <w:fldChar w:fldCharType="separate"/>
+                            </w:r>
+                            <w:r>
+                              <w:rPr>
+                                <w:noProof/>
+                              </w:rPr>
+                              <w:t>8</w:t>
+                            </w:r>
+                            <w:r>
+                              <w:rPr>
+                                <w:noProof/>
+                              </w:rPr>
+                              <w:fldChar w:fldCharType="end"/>
+                            </w:r>
                             <w:r>
                               <w:t>. Signal sa svim naznačenim delovima</w:t>
                             </w:r>
@@ -5165,7 +5360,7 @@
           </mc:Choice>
           <mc:Fallback>
             <w:pict>
-              <v:shape w14:anchorId="45648B7F" id="Text Box 37" o:spid="_x0000_s1033" type="#_x0000_t202" style="position:absolute;left:0;text-align:left;margin-left:77.25pt;margin-top:206.3pt;width:313pt;height:.05pt;z-index:251706880;visibility:visible;mso-wrap-style:square;mso-wrap-distance-left:9pt;mso-wrap-distance-top:0;mso-wrap-distance-right:9pt;mso-wrap-distance-bottom:0;mso-position-horizontal:absolute;mso-position-horizontal-relative:text;mso-position-vertical:absolute;mso-position-vertical-relative:text;v-text-anchor:top" o:gfxdata="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" stroked="f">
+              <v:shape w14:anchorId="45648B7F" id="Text Box 37" o:spid="_x0000_s1033" type="#_x0000_t202" style="position:absolute;left:0;text-align:left;margin-left:77.25pt;margin-top:206.3pt;width:313pt;height:.05pt;z-index:251672064;visibility:visible;mso-wrap-style:square;mso-wrap-distance-left:9pt;mso-wrap-distance-top:0;mso-wrap-distance-right:9pt;mso-wrap-distance-bottom:0;mso-position-horizontal:absolute;mso-position-horizontal-relative:text;mso-position-vertical:absolute;mso-position-vertical-relative:text;v-text-anchor:top" o:gfxdata="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" stroked="f">
                 <v:textbox style="mso-fit-shape-to-text:t" inset="0,0,0,0">
                   <w:txbxContent>
                     <w:p>
@@ -5180,14 +5375,27 @@
                       <w:r>
                         <w:t xml:space="preserve">Slika </w:t>
                       </w:r>
-                      <w:fldSimple w:instr=" SEQ Slika \* ARABIC ">
-                        <w:r>
-                          <w:rPr>
-                            <w:noProof/>
-                          </w:rPr>
-                          <w:t>8</w:t>
-                        </w:r>
-                      </w:fldSimple>
+                      <w:r>
+                        <w:fldChar w:fldCharType="begin"/>
+                      </w:r>
+                      <w:r>
+                        <w:instrText xml:space="preserve"> SEQ Slika \* ARABIC </w:instrText>
+                      </w:r>
+                      <w:r>
+                        <w:fldChar w:fldCharType="separate"/>
+                      </w:r>
+                      <w:r>
+                        <w:rPr>
+                          <w:noProof/>
+                        </w:rPr>
+                        <w:t>8</w:t>
+                      </w:r>
+                      <w:r>
+                        <w:rPr>
+                          <w:noProof/>
+                        </w:rPr>
+                        <w:fldChar w:fldCharType="end"/>
+                      </w:r>
                       <w:r>
                         <w:t>. Signal sa svim naznačenim delovima</w:t>
                       </w:r>
@@ -6002,14 +6210,27 @@
       <w:r>
         <w:t xml:space="preserve">Slika </w:t>
       </w:r>
-      <w:fldSimple w:instr=" SEQ Slika \* ARABIC ">
-        <w:r>
-          <w:rPr>
-            <w:noProof/>
-          </w:rPr>
-          <w:t>9</w:t>
-        </w:r>
-      </w:fldSimple>
+      <w:r>
+        <w:fldChar w:fldCharType="begin"/>
+      </w:r>
+      <w:r>
+        <w:instrText xml:space="preserve"> SEQ Slika \* ARABIC </w:instrText>
+      </w:r>
+      <w:r>
+        <w:fldChar w:fldCharType="separate"/>
+      </w:r>
+      <w:r>
+        <w:rPr>
+          <w:noProof/>
+        </w:rPr>
+        <w:t>9</w:t>
+      </w:r>
+      <w:r>
+        <w:rPr>
+          <w:noProof/>
+        </w:rPr>
+        <w:fldChar w:fldCharType="end"/>
+      </w:r>
       <w:r>
         <w:t>. GSM 2 Click pločica</w:t>
       </w:r>
@@ -7180,23 +7401,7 @@
           <w:szCs w:val="24"/>
         </w:rPr>
         <w:lastRenderedPageBreak/>
-        <w:t>for(int j = 0; j&lt;23; j++)</w:t>
-      </w:r>
-      <w:r>
-        <w:rPr>
-          <w:rFonts w:ascii="Courier New" w:hAnsi="Courier New" w:cs="Courier New"/>
-          <w:sz w:val="24"/>
-          <w:szCs w:val="24"/>
-        </w:rPr>
-        <w:t xml:space="preserve"> </w:t>
-      </w:r>
-      <w:r>
-        <w:rPr>
-          <w:rFonts w:ascii="Courier New" w:hAnsi="Courier New" w:cs="Courier New"/>
-          <w:sz w:val="24"/>
-          <w:szCs w:val="24"/>
-        </w:rPr>
-        <w:t>{</w:t>
+        <w:t>for(int j = 0; j&lt;23; j++) {</w:t>
       </w:r>
     </w:p>
     <w:p>
@@ -7289,15 +7494,7 @@
           <w:sz w:val="24"/>
           <w:szCs w:val="24"/>
         </w:rPr>
-        <w:t xml:space="preserve">if(rxbuffer[13] == '"') </w:t>
-      </w:r>
-      <w:r>
-        <w:rPr>
-          <w:rFonts w:ascii="Courier New" w:hAnsi="Courier New" w:cs="Courier New"/>
-          <w:sz w:val="24"/>
-          <w:szCs w:val="24"/>
-        </w:rPr>
-        <w:t>{</w:t>
+        <w:t>if(rxbuffer[13] == '"') {</w:t>
       </w:r>
     </w:p>
     <w:p>
@@ -7353,23 +7550,7 @@
           <w:sz w:val="24"/>
           <w:szCs w:val="24"/>
         </w:rPr>
-        <w:t>}</w:t>
-      </w:r>
-      <w:r>
-        <w:rPr>
-          <w:rFonts w:ascii="Courier New" w:hAnsi="Courier New" w:cs="Courier New"/>
-          <w:sz w:val="24"/>
-          <w:szCs w:val="24"/>
-        </w:rPr>
-        <w:t xml:space="preserve"> else </w:t>
-      </w:r>
-      <w:r>
-        <w:rPr>
-          <w:rFonts w:ascii="Courier New" w:hAnsi="Courier New" w:cs="Courier New"/>
-          <w:sz w:val="24"/>
-          <w:szCs w:val="24"/>
-        </w:rPr>
-        <w:t>{</w:t>
+        <w:t>} else {</w:t>
       </w:r>
     </w:p>
     <w:p>
@@ -8213,7 +8394,7 @@
         <mc:AlternateContent>
           <mc:Choice Requires="wps">
             <w:drawing>
-              <wp:anchor distT="0" distB="0" distL="114300" distR="114300" simplePos="0" relativeHeight="251646464" behindDoc="0" locked="0" layoutInCell="1" allowOverlap="1" wp14:anchorId="5C03CA6B" wp14:editId="187949E2">
+              <wp:anchor distT="0" distB="0" distL="114300" distR="114300" simplePos="0" relativeHeight="251652608" behindDoc="0" locked="0" layoutInCell="1" allowOverlap="1" wp14:anchorId="5C03CA6B" wp14:editId="187949E2">
                 <wp:simplePos x="0" y="0"/>
                 <wp:positionH relativeFrom="column">
                   <wp:posOffset>333375</wp:posOffset>
@@ -8259,14 +8440,27 @@
                             <w:r>
                               <w:t xml:space="preserve">Slika </w:t>
                             </w:r>
-                            <w:fldSimple w:instr=" SEQ Slika \* ARABIC ">
-                              <w:r>
-                                <w:rPr>
-                                  <w:noProof/>
-                                </w:rPr>
-                                <w:t>10</w:t>
-                              </w:r>
-                            </w:fldSimple>
+                            <w:r>
+                              <w:fldChar w:fldCharType="begin"/>
+                            </w:r>
+                            <w:r>
+                              <w:instrText xml:space="preserve"> SEQ Slika \* ARABIC </w:instrText>
+                            </w:r>
+                            <w:r>
+                              <w:fldChar w:fldCharType="separate"/>
+                            </w:r>
+                            <w:r>
+                              <w:rPr>
+                                <w:noProof/>
+                              </w:rPr>
+                              <w:t>10</w:t>
+                            </w:r>
+                            <w:r>
+                              <w:rPr>
+                                <w:noProof/>
+                              </w:rPr>
+                              <w:fldChar w:fldCharType="end"/>
+                            </w:r>
                             <w:r>
                               <w:t>. Blok šema sistema</w:t>
                             </w:r>
@@ -8287,7 +8481,7 @@
           </mc:Choice>
           <mc:Fallback>
             <w:pict>
-              <v:shape w14:anchorId="5C03CA6B" id="Text Box 22" o:spid="_x0000_s1034" type="#_x0000_t202" style="position:absolute;left:0;text-align:left;margin-left:26.25pt;margin-top:188.3pt;width:414.75pt;height:.05pt;z-index:251646464;visibility:visible;mso-wrap-style:square;mso-wrap-distance-left:9pt;mso-wrap-distance-top:0;mso-wrap-distance-right:9pt;mso-wrap-distance-bottom:0;mso-position-horizontal:absolute;mso-position-horizontal-relative:text;mso-position-vertical:absolute;mso-position-vertical-relative:text;v-text-anchor:top" o:gfxdata="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" stroked="f">
+              <v:shape w14:anchorId="5C03CA6B" id="Text Box 22" o:spid="_x0000_s1034" type="#_x0000_t202" style="position:absolute;left:0;text-align:left;margin-left:26.25pt;margin-top:188.3pt;width:414.75pt;height:.05pt;z-index:251652608;visibility:visible;mso-wrap-style:square;mso-wrap-distance-left:9pt;mso-wrap-distance-top:0;mso-wrap-distance-right:9pt;mso-wrap-distance-bottom:0;mso-position-horizontal:absolute;mso-position-horizontal-relative:text;mso-position-vertical:absolute;mso-position-vertical-relative:text;v-text-anchor:top" o:gfxdata="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" stroked="f">
                 <v:textbox style="mso-fit-shape-to-text:t" inset="0,0,0,0">
                   <w:txbxContent>
                     <w:p>
@@ -8302,14 +8496,27 @@
                       <w:r>
                         <w:t xml:space="preserve">Slika </w:t>
                       </w:r>
-                      <w:fldSimple w:instr=" SEQ Slika \* ARABIC ">
-                        <w:r>
-                          <w:rPr>
-                            <w:noProof/>
-                          </w:rPr>
-                          <w:t>10</w:t>
-                        </w:r>
-                      </w:fldSimple>
+                      <w:r>
+                        <w:fldChar w:fldCharType="begin"/>
+                      </w:r>
+                      <w:r>
+                        <w:instrText xml:space="preserve"> SEQ Slika \* ARABIC </w:instrText>
+                      </w:r>
+                      <w:r>
+                        <w:fldChar w:fldCharType="separate"/>
+                      </w:r>
+                      <w:r>
+                        <w:rPr>
+                          <w:noProof/>
+                        </w:rPr>
+                        <w:t>10</w:t>
+                      </w:r>
+                      <w:r>
+                        <w:rPr>
+                          <w:noProof/>
+                        </w:rPr>
+                        <w:fldChar w:fldCharType="end"/>
+                      </w:r>
                       <w:r>
                         <w:t>. Blok šema sistema</w:t>
                       </w:r>
@@ -8330,7 +8537,7 @@
           <w:lang w:val="sr-Latn-RS" w:eastAsia="sr-Latn-RS"/>
         </w:rPr>
         <w:drawing>
-          <wp:anchor distT="0" distB="0" distL="114300" distR="114300" simplePos="0" relativeHeight="251642368" behindDoc="0" locked="0" layoutInCell="1" allowOverlap="1" wp14:anchorId="001422DF" wp14:editId="1F8A683B">
+          <wp:anchor distT="0" distB="0" distL="114300" distR="114300" simplePos="0" relativeHeight="251651584" behindDoc="0" locked="0" layoutInCell="1" allowOverlap="1" wp14:anchorId="001422DF" wp14:editId="1F8A683B">
             <wp:simplePos x="0" y="0"/>
             <wp:positionH relativeFrom="margin">
               <wp:align>center</wp:align>
@@ -8566,7 +8773,7 @@
         <mc:AlternateContent>
           <mc:Choice Requires="wps">
             <w:drawing>
-              <wp:anchor distT="0" distB="0" distL="114300" distR="114300" simplePos="0" relativeHeight="251692544" behindDoc="0" locked="0" layoutInCell="1" allowOverlap="1" wp14:anchorId="1BCD6126" wp14:editId="3114BB62">
+              <wp:anchor distT="0" distB="0" distL="114300" distR="114300" simplePos="0" relativeHeight="251667968" behindDoc="0" locked="0" layoutInCell="1" allowOverlap="1" wp14:anchorId="1BCD6126" wp14:editId="3114BB62">
                 <wp:simplePos x="0" y="0"/>
                 <wp:positionH relativeFrom="margin">
                   <wp:align>center</wp:align>
@@ -8613,14 +8820,27 @@
                             <w:r>
                               <w:t xml:space="preserve">Slika </w:t>
                             </w:r>
-                            <w:fldSimple w:instr=" SEQ Slika \* ARABIC ">
-                              <w:r>
-                                <w:rPr>
-                                  <w:noProof/>
-                                </w:rPr>
-                                <w:t>11</w:t>
-                              </w:r>
-                            </w:fldSimple>
+                            <w:r>
+                              <w:fldChar w:fldCharType="begin"/>
+                            </w:r>
+                            <w:r>
+                              <w:instrText xml:space="preserve"> SEQ Slika \* ARABIC </w:instrText>
+                            </w:r>
+                            <w:r>
+                              <w:fldChar w:fldCharType="separate"/>
+                            </w:r>
+                            <w:r>
+                              <w:rPr>
+                                <w:noProof/>
+                              </w:rPr>
+                              <w:t>11</w:t>
+                            </w:r>
+                            <w:r>
+                              <w:rPr>
+                                <w:noProof/>
+                              </w:rPr>
+                              <w:fldChar w:fldCharType="end"/>
+                            </w:r>
                             <w:r>
                               <w:t>. Algoritam rada sistema</w:t>
                             </w:r>
@@ -8641,7 +8861,7 @@
           </mc:Choice>
           <mc:Fallback>
             <w:pict>
-              <v:shape w14:anchorId="1BCD6126" id="Text Box 11" o:spid="_x0000_s1035" type="#_x0000_t202" style="position:absolute;left:0;text-align:left;margin-left:0;margin-top:430.2pt;width:252pt;height:.05pt;z-index:251692544;visibility:visible;mso-wrap-style:square;mso-wrap-distance-left:9pt;mso-wrap-distance-top:0;mso-wrap-distance-right:9pt;mso-wrap-distance-bottom:0;mso-position-horizontal:center;mso-position-horizontal-relative:margin;mso-position-vertical:absolute;mso-position-vertical-relative:text;v-text-anchor:top" o:gfxdata="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" stroked="f">
+              <v:shape w14:anchorId="1BCD6126" id="Text Box 11" o:spid="_x0000_s1035" type="#_x0000_t202" style="position:absolute;left:0;text-align:left;margin-left:0;margin-top:430.2pt;width:252pt;height:.05pt;z-index:251667968;visibility:visible;mso-wrap-style:square;mso-wrap-distance-left:9pt;mso-wrap-distance-top:0;mso-wrap-distance-right:9pt;mso-wrap-distance-bottom:0;mso-position-horizontal:center;mso-position-horizontal-relative:margin;mso-position-vertical:absolute;mso-position-vertical-relative:text;v-text-anchor:top" o:gfxdata="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" stroked="f">
                 <v:textbox style="mso-fit-shape-to-text:t" inset="0,0,0,0">
                   <w:txbxContent>
                     <w:p>
@@ -8657,14 +8877,27 @@
                       <w:r>
                         <w:t xml:space="preserve">Slika </w:t>
                       </w:r>
-                      <w:fldSimple w:instr=" SEQ Slika \* ARABIC ">
-                        <w:r>
-                          <w:rPr>
-                            <w:noProof/>
-                          </w:rPr>
-                          <w:t>11</w:t>
-                        </w:r>
-                      </w:fldSimple>
+                      <w:r>
+                        <w:fldChar w:fldCharType="begin"/>
+                      </w:r>
+                      <w:r>
+                        <w:instrText xml:space="preserve"> SEQ Slika \* ARABIC </w:instrText>
+                      </w:r>
+                      <w:r>
+                        <w:fldChar w:fldCharType="separate"/>
+                      </w:r>
+                      <w:r>
+                        <w:rPr>
+                          <w:noProof/>
+                        </w:rPr>
+                        <w:t>11</w:t>
+                      </w:r>
+                      <w:r>
+                        <w:rPr>
+                          <w:noProof/>
+                        </w:rPr>
+                        <w:fldChar w:fldCharType="end"/>
+                      </w:r>
                       <w:r>
                         <w:t>. Algoritam rada sistema</w:t>
                       </w:r>
@@ -8686,7 +8919,7 @@
           <w:lang w:val="sr-Latn-RS" w:eastAsia="sr-Latn-RS"/>
         </w:rPr>
         <w:drawing>
-          <wp:anchor distT="0" distB="0" distL="114300" distR="114300" simplePos="0" relativeHeight="251689472" behindDoc="0" locked="0" layoutInCell="1" allowOverlap="1" wp14:anchorId="03656A82" wp14:editId="64B3B0C6">
+          <wp:anchor distT="0" distB="0" distL="114300" distR="114300" simplePos="0" relativeHeight="251666944" behindDoc="0" locked="0" layoutInCell="1" allowOverlap="1" wp14:anchorId="03656A82" wp14:editId="64B3B0C6">
             <wp:simplePos x="0" y="0"/>
             <wp:positionH relativeFrom="margin">
               <wp:align>center</wp:align>
@@ -11300,7 +11533,7 @@
         <mc:AlternateContent>
           <mc:Choice Requires="wps">
             <w:drawing>
-              <wp:anchor distT="0" distB="0" distL="114300" distR="114300" simplePos="0" relativeHeight="251672064" behindDoc="0" locked="0" layoutInCell="1" allowOverlap="1" wp14:anchorId="5C919AEF" wp14:editId="58F19817">
+              <wp:anchor distT="0" distB="0" distL="114300" distR="114300" simplePos="0" relativeHeight="251660800" behindDoc="0" locked="0" layoutInCell="1" allowOverlap="1" wp14:anchorId="5C919AEF" wp14:editId="58F19817">
                 <wp:simplePos x="0" y="0"/>
                 <wp:positionH relativeFrom="column">
                   <wp:posOffset>561975</wp:posOffset>
@@ -11347,14 +11580,27 @@
                             <w:r>
                               <w:t xml:space="preserve">Slika </w:t>
                             </w:r>
-                            <w:fldSimple w:instr=" SEQ Slika \* ARABIC ">
-                              <w:r>
-                                <w:rPr>
-                                  <w:noProof/>
-                                </w:rPr>
-                                <w:t>13</w:t>
-                              </w:r>
-                            </w:fldSimple>
+                            <w:r>
+                              <w:fldChar w:fldCharType="begin"/>
+                            </w:r>
+                            <w:r>
+                              <w:instrText xml:space="preserve"> SEQ Slika \* ARABIC </w:instrText>
+                            </w:r>
+                            <w:r>
+                              <w:fldChar w:fldCharType="separate"/>
+                            </w:r>
+                            <w:r>
+                              <w:rPr>
+                                <w:noProof/>
+                              </w:rPr>
+                              <w:t>13</w:t>
+                            </w:r>
+                            <w:r>
+                              <w:rPr>
+                                <w:noProof/>
+                              </w:rPr>
+                              <w:fldChar w:fldCharType="end"/>
+                            </w:r>
                             <w:r>
                               <w:t>. Nelinearno opterećenje</w:t>
                             </w:r>
@@ -11375,7 +11621,7 @@
           </mc:Choice>
           <mc:Fallback>
             <w:pict>
-              <v:shape w14:anchorId="5C919AEF" id="Text Box 29" o:spid="_x0000_s1036" type="#_x0000_t202" style="position:absolute;left:0;text-align:left;margin-left:44.25pt;margin-top:557.8pt;width:378.75pt;height:.05pt;z-index:251672064;visibility:visible;mso-wrap-style:square;mso-wrap-distance-left:9pt;mso-wrap-distance-top:0;mso-wrap-distance-right:9pt;mso-wrap-distance-bottom:0;mso-position-horizontal:absolute;mso-position-horizontal-relative:text;mso-position-vertical:absolute;mso-position-vertical-relative:text;v-text-anchor:top" o:gfxdata="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" stroked="f">
+              <v:shape w14:anchorId="5C919AEF" id="Text Box 29" o:spid="_x0000_s1036" type="#_x0000_t202" style="position:absolute;left:0;text-align:left;margin-left:44.25pt;margin-top:557.8pt;width:378.75pt;height:.05pt;z-index:251660800;visibility:visible;mso-wrap-style:square;mso-wrap-distance-left:9pt;mso-wrap-distance-top:0;mso-wrap-distance-right:9pt;mso-wrap-distance-bottom:0;mso-position-horizontal:absolute;mso-position-horizontal-relative:text;mso-position-vertical:absolute;mso-position-vertical-relative:text;v-text-anchor:top" o:gfxdata="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" stroked="f">
                 <v:textbox style="mso-fit-shape-to-text:t" inset="0,0,0,0">
                   <w:txbxContent>
                     <w:p>
@@ -11391,14 +11637,27 @@
                       <w:r>
                         <w:t xml:space="preserve">Slika </w:t>
                       </w:r>
-                      <w:fldSimple w:instr=" SEQ Slika \* ARABIC ">
-                        <w:r>
-                          <w:rPr>
-                            <w:noProof/>
-                          </w:rPr>
-                          <w:t>13</w:t>
-                        </w:r>
-                      </w:fldSimple>
+                      <w:r>
+                        <w:fldChar w:fldCharType="begin"/>
+                      </w:r>
+                      <w:r>
+                        <w:instrText xml:space="preserve"> SEQ Slika \* ARABIC </w:instrText>
+                      </w:r>
+                      <w:r>
+                        <w:fldChar w:fldCharType="separate"/>
+                      </w:r>
+                      <w:r>
+                        <w:rPr>
+                          <w:noProof/>
+                        </w:rPr>
+                        <w:t>13</w:t>
+                      </w:r>
+                      <w:r>
+                        <w:rPr>
+                          <w:noProof/>
+                        </w:rPr>
+                        <w:fldChar w:fldCharType="end"/>
+                      </w:r>
                       <w:r>
                         <w:t>. Nelinearno opterećenje</w:t>
                       </w:r>
@@ -11420,7 +11679,7 @@
           <w:lang w:val="sr-Latn-RS" w:eastAsia="sr-Latn-RS"/>
         </w:rPr>
         <w:drawing>
-          <wp:anchor distT="0" distB="0" distL="114300" distR="114300" simplePos="0" relativeHeight="251661824" behindDoc="0" locked="0" layoutInCell="1" allowOverlap="1" wp14:anchorId="47649F52" wp14:editId="7A40D504">
+          <wp:anchor distT="0" distB="0" distL="114300" distR="114300" simplePos="0" relativeHeight="251656704" behindDoc="0" locked="0" layoutInCell="1" allowOverlap="1" wp14:anchorId="47649F52" wp14:editId="7A40D504">
             <wp:simplePos x="0" y="0"/>
             <wp:positionH relativeFrom="margin">
               <wp:posOffset>561975</wp:posOffset>
@@ -11491,7 +11750,7 @@
         <mc:AlternateContent>
           <mc:Choice Requires="wps">
             <w:drawing>
-              <wp:anchor distT="0" distB="0" distL="114300" distR="114300" simplePos="0" relativeHeight="251654656" behindDoc="0" locked="0" layoutInCell="1" allowOverlap="1" wp14:anchorId="2438FE8E" wp14:editId="398A4A0E">
+              <wp:anchor distT="0" distB="0" distL="114300" distR="114300" simplePos="0" relativeHeight="251655680" behindDoc="0" locked="0" layoutInCell="1" allowOverlap="1" wp14:anchorId="2438FE8E" wp14:editId="398A4A0E">
                 <wp:simplePos x="0" y="0"/>
                 <wp:positionH relativeFrom="margin">
                   <wp:align>right</wp:align>
@@ -11538,14 +11797,27 @@
                             <w:r>
                               <w:t xml:space="preserve">Slika </w:t>
                             </w:r>
-                            <w:fldSimple w:instr=" SEQ Slika \* ARABIC ">
-                              <w:r>
-                                <w:rPr>
-                                  <w:noProof/>
-                                </w:rPr>
-                                <w:t>12</w:t>
-                              </w:r>
-                            </w:fldSimple>
+                            <w:r>
+                              <w:fldChar w:fldCharType="begin"/>
+                            </w:r>
+                            <w:r>
+                              <w:instrText xml:space="preserve"> SEQ Slika \* ARABIC </w:instrText>
+                            </w:r>
+                            <w:r>
+                              <w:fldChar w:fldCharType="separate"/>
+                            </w:r>
+                            <w:r>
+                              <w:rPr>
+                                <w:noProof/>
+                              </w:rPr>
+                              <w:t>12</w:t>
+                            </w:r>
+                            <w:r>
+                              <w:rPr>
+                                <w:noProof/>
+                              </w:rPr>
+                              <w:fldChar w:fldCharType="end"/>
+                            </w:r>
                             <w:r>
                               <w:t>. Linearno opterećenje</w:t>
                             </w:r>
@@ -11566,7 +11838,7 @@
           </mc:Choice>
           <mc:Fallback>
             <w:pict>
-              <v:shape w14:anchorId="2438FE8E" id="Text Box 24" o:spid="_x0000_s1037" type="#_x0000_t202" style="position:absolute;left:0;text-align:left;margin-left:416.8pt;margin-top:286.5pt;width:468pt;height:.05pt;z-index:251654656;visibility:visible;mso-wrap-style:square;mso-wrap-distance-left:9pt;mso-wrap-distance-top:0;mso-wrap-distance-right:9pt;mso-wrap-distance-bottom:0;mso-position-horizontal:right;mso-position-horizontal-relative:margin;mso-position-vertical:absolute;mso-position-vertical-relative:text;v-text-anchor:top" o:gfxdata="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" stroked="f">
+              <v:shape w14:anchorId="2438FE8E" id="Text Box 24" o:spid="_x0000_s1037" type="#_x0000_t202" style="position:absolute;left:0;text-align:left;margin-left:416.8pt;margin-top:286.5pt;width:468pt;height:.05pt;z-index:251655680;visibility:visible;mso-wrap-style:square;mso-wrap-distance-left:9pt;mso-wrap-distance-top:0;mso-wrap-distance-right:9pt;mso-wrap-distance-bottom:0;mso-position-horizontal:right;mso-position-horizontal-relative:margin;mso-position-vertical:absolute;mso-position-vertical-relative:text;v-text-anchor:top" o:gfxdata="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" stroked="f">
                 <v:textbox style="mso-fit-shape-to-text:t" inset="0,0,0,0">
                   <w:txbxContent>
                     <w:p>
@@ -11582,14 +11854,27 @@
                       <w:r>
                         <w:t xml:space="preserve">Slika </w:t>
                       </w:r>
-                      <w:fldSimple w:instr=" SEQ Slika \* ARABIC ">
-                        <w:r>
-                          <w:rPr>
-                            <w:noProof/>
-                          </w:rPr>
-                          <w:t>12</w:t>
-                        </w:r>
-                      </w:fldSimple>
+                      <w:r>
+                        <w:fldChar w:fldCharType="begin"/>
+                      </w:r>
+                      <w:r>
+                        <w:instrText xml:space="preserve"> SEQ Slika \* ARABIC </w:instrText>
+                      </w:r>
+                      <w:r>
+                        <w:fldChar w:fldCharType="separate"/>
+                      </w:r>
+                      <w:r>
+                        <w:rPr>
+                          <w:noProof/>
+                        </w:rPr>
+                        <w:t>12</w:t>
+                      </w:r>
+                      <w:r>
+                        <w:rPr>
+                          <w:noProof/>
+                        </w:rPr>
+                        <w:fldChar w:fldCharType="end"/>
+                      </w:r>
                       <w:r>
                         <w:t>. Linearno opterećenje</w:t>
                       </w:r>
@@ -11611,7 +11896,7 @@
           <w:lang w:val="sr-Latn-RS" w:eastAsia="sr-Latn-RS"/>
         </w:rPr>
         <w:drawing>
-          <wp:anchor distT="0" distB="0" distL="114300" distR="114300" simplePos="0" relativeHeight="251650560" behindDoc="0" locked="0" layoutInCell="1" allowOverlap="1" wp14:anchorId="0947C4F8" wp14:editId="215C1551">
+          <wp:anchor distT="0" distB="0" distL="114300" distR="114300" simplePos="0" relativeHeight="251653632" behindDoc="0" locked="0" layoutInCell="1" allowOverlap="1" wp14:anchorId="0947C4F8" wp14:editId="215C1551">
             <wp:simplePos x="0" y="0"/>
             <wp:positionH relativeFrom="margin">
               <wp:align>center</wp:align>
@@ -11904,14 +12189,27 @@
       <w:r>
         <w:t xml:space="preserve">Slika </w:t>
       </w:r>
-      <w:fldSimple w:instr=" SEQ Slika \* ARABIC ">
-        <w:r>
-          <w:rPr>
-            <w:noProof/>
-          </w:rPr>
-          <w:t>14</w:t>
-        </w:r>
-      </w:fldSimple>
+      <w:r>
+        <w:fldChar w:fldCharType="begin"/>
+      </w:r>
+      <w:r>
+        <w:instrText xml:space="preserve"> SEQ Slika \* ARABIC </w:instrText>
+      </w:r>
+      <w:r>
+        <w:fldChar w:fldCharType="separate"/>
+      </w:r>
+      <w:r>
+        <w:rPr>
+          <w:noProof/>
+        </w:rPr>
+        <w:t>14</w:t>
+      </w:r>
+      <w:r>
+        <w:rPr>
+          <w:noProof/>
+        </w:rPr>
+        <w:fldChar w:fldCharType="end"/>
+      </w:r>
       <w:r>
         <w:t>. Signal sa nelinearnim opterećenjem</w:t>
       </w:r>
@@ -11933,7 +12231,7 @@
         <mc:AlternateContent>
           <mc:Choice Requires="wps">
             <w:drawing>
-              <wp:anchor distT="0" distB="0" distL="114300" distR="114300" simplePos="0" relativeHeight="251686400" behindDoc="0" locked="0" layoutInCell="1" allowOverlap="1" wp14:anchorId="62F14D97" wp14:editId="5E3A757E">
+              <wp:anchor distT="0" distB="0" distL="114300" distR="114300" simplePos="0" relativeHeight="251665920" behindDoc="0" locked="0" layoutInCell="1" allowOverlap="1" wp14:anchorId="62F14D97" wp14:editId="5E3A757E">
                 <wp:simplePos x="0" y="0"/>
                 <wp:positionH relativeFrom="column">
                   <wp:posOffset>38100</wp:posOffset>
@@ -11980,14 +12278,27 @@
                             <w:r>
                               <w:t xml:space="preserve">Slika </w:t>
                             </w:r>
-                            <w:fldSimple w:instr=" SEQ Slika \* ARABIC ">
-                              <w:r>
-                                <w:rPr>
-                                  <w:noProof/>
-                                </w:rPr>
-                                <w:t>15</w:t>
-                              </w:r>
-                            </w:fldSimple>
+                            <w:r>
+                              <w:fldChar w:fldCharType="begin"/>
+                            </w:r>
+                            <w:r>
+                              <w:instrText xml:space="preserve"> SEQ Slika \* ARABIC </w:instrText>
+                            </w:r>
+                            <w:r>
+                              <w:fldChar w:fldCharType="separate"/>
+                            </w:r>
+                            <w:r>
+                              <w:rPr>
+                                <w:noProof/>
+                              </w:rPr>
+                              <w:t>15</w:t>
+                            </w:r>
+                            <w:r>
+                              <w:rPr>
+                                <w:noProof/>
+                              </w:rPr>
+                              <w:fldChar w:fldCharType="end"/>
+                            </w:r>
                             <w:r>
                               <w:t>. Signal sa linearnim opterećenjem</w:t>
                             </w:r>
@@ -12008,7 +12319,7 @@
           </mc:Choice>
           <mc:Fallback>
             <w:pict>
-              <v:shape w14:anchorId="62F14D97" id="Text Box 32" o:spid="_x0000_s1038" type="#_x0000_t202" style="position:absolute;left:0;text-align:left;margin-left:3pt;margin-top:235pt;width:465pt;height:.05pt;z-index:251686400;visibility:visible;mso-wrap-style:square;mso-wrap-distance-left:9pt;mso-wrap-distance-top:0;mso-wrap-distance-right:9pt;mso-wrap-distance-bottom:0;mso-position-horizontal:absolute;mso-position-horizontal-relative:text;mso-position-vertical:absolute;mso-position-vertical-relative:text;v-text-anchor:top" o:gfxdata="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" stroked="f">
+              <v:shape w14:anchorId="62F14D97" id="Text Box 32" o:spid="_x0000_s1038" type="#_x0000_t202" style="position:absolute;left:0;text-align:left;margin-left:3pt;margin-top:235pt;width:465pt;height:.05pt;z-index:251665920;visibility:visible;mso-wrap-style:square;mso-wrap-distance-left:9pt;mso-wrap-distance-top:0;mso-wrap-distance-right:9pt;mso-wrap-distance-bottom:0;mso-position-horizontal:absolute;mso-position-horizontal-relative:text;mso-position-vertical:absolute;mso-position-vertical-relative:text;v-text-anchor:top" o:gfxdata="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" stroked="f">
                 <v:textbox style="mso-fit-shape-to-text:t" inset="0,0,0,0">
                   <w:txbxContent>
                     <w:p>
@@ -12024,14 +12335,27 @@
                       <w:r>
                         <w:t xml:space="preserve">Slika </w:t>
                       </w:r>
-                      <w:fldSimple w:instr=" SEQ Slika \* ARABIC ">
-                        <w:r>
-                          <w:rPr>
-                            <w:noProof/>
-                          </w:rPr>
-                          <w:t>15</w:t>
-                        </w:r>
-                      </w:fldSimple>
+                      <w:r>
+                        <w:fldChar w:fldCharType="begin"/>
+                      </w:r>
+                      <w:r>
+                        <w:instrText xml:space="preserve"> SEQ Slika \* ARABIC </w:instrText>
+                      </w:r>
+                      <w:r>
+                        <w:fldChar w:fldCharType="separate"/>
+                      </w:r>
+                      <w:r>
+                        <w:rPr>
+                          <w:noProof/>
+                        </w:rPr>
+                        <w:t>15</w:t>
+                      </w:r>
+                      <w:r>
+                        <w:rPr>
+                          <w:noProof/>
+                        </w:rPr>
+                        <w:fldChar w:fldCharType="end"/>
+                      </w:r>
                       <w:r>
                         <w:t>. Signal sa linearnim opterećenjem</w:t>
                       </w:r>
@@ -12053,7 +12377,7 @@
           <w:lang w:val="sr-Latn-RS" w:eastAsia="sr-Latn-RS"/>
         </w:rPr>
         <w:drawing>
-          <wp:anchor distT="0" distB="0" distL="114300" distR="114300" simplePos="0" relativeHeight="251680256" behindDoc="0" locked="0" layoutInCell="1" allowOverlap="1" wp14:anchorId="03BA423C" wp14:editId="1B8BBB03">
+          <wp:anchor distT="0" distB="0" distL="114300" distR="114300" simplePos="0" relativeHeight="251664896" behindDoc="0" locked="0" layoutInCell="1" allowOverlap="1" wp14:anchorId="03BA423C" wp14:editId="1B8BBB03">
             <wp:simplePos x="0" y="0"/>
             <wp:positionH relativeFrom="margin">
               <wp:posOffset>266700</wp:posOffset>
@@ -12307,71 +12631,24 @@
         </w:rPr>
         <w:tab/>
       </w:r>
-      <w:r>
-        <w:rPr>
-          <w:rFonts w:ascii="Times New Roman" w:hAnsi="Times New Roman" w:cs="Times New Roman"/>
-          <w:sz w:val="24"/>
-          <w:szCs w:val="24"/>
-        </w:rPr>
-        <w:t xml:space="preserve">Rajs Vladimir, </w:t>
-      </w:r>
-      <w:r>
-        <w:rPr>
-          <w:rFonts w:ascii="Times New Roman" w:hAnsi="Times New Roman" w:cs="Times New Roman"/>
-          <w:sz w:val="24"/>
-        </w:rPr>
-        <w:t>Praktik</w:t>
-      </w:r>
-      <w:r>
-        <w:rPr>
-          <w:rFonts w:ascii="Times New Roman" w:hAnsi="Times New Roman" w:cs="Times New Roman"/>
-          <w:sz w:val="24"/>
-        </w:rPr>
-        <w:t>um za vežbe iz Primenjene elektronike, FTN, Novi Sad, 2020.</w:t>
-      </w:r>
-    </w:p>
-    <w:p>
-      <w:pPr>
-        <w:pStyle w:val="BodyText"/>
-        <w:ind w:firstLine="0"/>
-        <w:rPr>
-          <w:rFonts w:ascii="Times New Roman" w:hAnsi="Times New Roman" w:cs="Times New Roman"/>
-          <w:sz w:val="24"/>
-          <w:szCs w:val="24"/>
-        </w:rPr>
-      </w:pPr>
-      <w:r>
-        <w:rPr>
-          <w:rFonts w:ascii="Times New Roman" w:hAnsi="Times New Roman" w:cs="Times New Roman"/>
-          <w:sz w:val="24"/>
-          <w:szCs w:val="24"/>
-        </w:rPr>
-        <w:t xml:space="preserve">[ 2 ] </w:t>
-      </w:r>
-      <w:r>
-        <w:rPr>
-          <w:rFonts w:ascii="Times New Roman" w:hAnsi="Times New Roman" w:cs="Times New Roman"/>
-          <w:sz w:val="24"/>
-          <w:szCs w:val="24"/>
-        </w:rPr>
-        <w:tab/>
-      </w:r>
       <w:hyperlink r:id="rId27" w:history="1">
         <w:r>
           <w:rPr>
             <w:rStyle w:val="Hyperlink"/>
             <w:rFonts w:ascii="Times New Roman" w:hAnsi="Times New Roman" w:cs="Times New Roman"/>
             <w:sz w:val="24"/>
+            <w:szCs w:val="24"/>
           </w:rPr>
-          <w:t>ww1.microchip.com/downloads/en/devicedoc/70138c.pdf</w:t>
+          <w:t>https://www.ni.com/en-rs/innovations/white-papers/06/pid-theory-explained.html</w:t>
         </w:r>
       </w:hyperlink>
       <w:r>
         <w:rPr>
           <w:rFonts w:ascii="Times New Roman" w:hAnsi="Times New Roman" w:cs="Times New Roman"/>
           <w:sz w:val="24"/>
-        </w:rPr>
-        <w:t>, 22. april 2021.</w:t>
+          <w:szCs w:val="24"/>
+        </w:rPr>
+        <w:t>, januar 2022.</w:t>
       </w:r>
     </w:p>
     <w:p>
@@ -12390,7 +12667,7 @@
           <w:sz w:val="24"/>
           <w:szCs w:val="24"/>
         </w:rPr>
-        <w:t xml:space="preserve">[ 3 ] </w:t>
+        <w:t xml:space="preserve">[ 2 ] </w:t>
       </w:r>
       <w:r>
         <w:rPr>
@@ -12408,7 +12685,7 @@
             <w:sz w:val="24"/>
             <w:szCs w:val="24"/>
           </w:rPr>
-          <w:t>https://www.sparkfun.com/datasheets/Robotics/L298_H_Bridge.pdf</w:t>
+          <w:t>https://download.mikroe.com/documents/datasheets/m95-hardware-design-v1.3.pdf</w:t>
         </w:r>
       </w:hyperlink>
       <w:r>
@@ -12417,7 +12694,7 @@
           <w:sz w:val="24"/>
           <w:szCs w:val="24"/>
         </w:rPr>
-        <w:t>, 22. april 2021.</w:t>
+        <w:t>, januar 2022.</w:t>
       </w:r>
     </w:p>
     <w:p>
@@ -12436,7 +12713,7 @@
           <w:sz w:val="24"/>
           <w:szCs w:val="24"/>
         </w:rPr>
-        <w:t xml:space="preserve">[ 4 ] </w:t>
+        <w:t xml:space="preserve">[ 3 ] </w:t>
       </w:r>
       <w:r>
         <w:rPr>
@@ -12454,7 +12731,7 @@
             <w:sz w:val="24"/>
             <w:szCs w:val="24"/>
           </w:rPr>
-          <w:t>https://www.ti.com/lit/ds/symlink/lm340.pdf</w:t>
+          <w:t>https://www.microchip.com/en-us/product/PIC32MK1024MCF064</w:t>
         </w:r>
       </w:hyperlink>
       <w:r>
@@ -12463,7 +12740,7 @@
           <w:sz w:val="24"/>
           <w:szCs w:val="24"/>
         </w:rPr>
-        <w:t>, 22. april 2021.</w:t>
+        <w:t>, januar 2022.</w:t>
       </w:r>
     </w:p>
     <w:p>
@@ -12482,15 +12759,7 @@
           <w:sz w:val="24"/>
           <w:szCs w:val="24"/>
         </w:rPr>
-        <w:t xml:space="preserve">[ 5 ] </w:t>
-      </w:r>
-      <w:r>
-        <w:rPr>
-          <w:rFonts w:ascii="Times New Roman" w:hAnsi="Times New Roman" w:cs="Times New Roman"/>
-          <w:sz w:val="24"/>
-          <w:szCs w:val="24"/>
-        </w:rPr>
-        <w:tab/>
+        <w:t xml:space="preserve">[ 4 ] </w:t>
       </w:r>
       <w:hyperlink r:id="rId30" w:history="1">
         <w:r>
@@ -12500,7 +12769,7 @@
             <w:sz w:val="24"/>
             <w:szCs w:val="24"/>
           </w:rPr>
-          <w:t>http://j5d2v7d7.stackpathcdn.com/wp-content/uploads/2021/02/HC-05-module.pdf</w:t>
+          <w:t>https://www.sparkfun.com/datasheets/Cellular%20Modules/AT_Commands_Reference_Guide_r0.pdf</w:t>
         </w:r>
       </w:hyperlink>
       <w:r>
@@ -12509,7 +12778,7 @@
           <w:sz w:val="24"/>
           <w:szCs w:val="24"/>
         </w:rPr>
-        <w:t>, 22. april 2021.</w:t>
+        <w:t>, januar 2022.</w:t>
       </w:r>
     </w:p>
     <w:p>
@@ -12517,20 +12786,18 @@
         <w:pStyle w:val="BodyText"/>
         <w:ind w:firstLine="0"/>
         <w:rPr>
-          <w:rFonts w:cstheme="minorHAnsi"/>
-          <w:sz w:val="24"/>
-          <w:szCs w:val="24"/>
-        </w:rPr>
-      </w:pPr>
-      <w:bookmarkStart w:id="20" w:name="_GoBack"/>
-      <w:bookmarkEnd w:id="20"/>
-      <w:r>
-        <w:rPr>
-          <w:rFonts w:ascii="Times New Roman" w:hAnsi="Times New Roman" w:cs="Times New Roman"/>
-          <w:sz w:val="24"/>
-          <w:szCs w:val="24"/>
-        </w:rPr>
-        <w:t xml:space="preserve">[ 6 ] </w:t>
+          <w:rFonts w:ascii="Times New Roman" w:hAnsi="Times New Roman" w:cs="Times New Roman"/>
+          <w:sz w:val="24"/>
+          <w:szCs w:val="24"/>
+        </w:rPr>
+      </w:pPr>
+      <w:r>
+        <w:rPr>
+          <w:rFonts w:ascii="Times New Roman" w:hAnsi="Times New Roman" w:cs="Times New Roman"/>
+          <w:sz w:val="24"/>
+          <w:szCs w:val="24"/>
+        </w:rPr>
+        <w:t xml:space="preserve">[ 5 ] </w:t>
       </w:r>
       <w:r>
         <w:rPr>
@@ -12548,7 +12815,7 @@
             <w:sz w:val="24"/>
             <w:szCs w:val="24"/>
           </w:rPr>
-          <w:t>https://cdn.sparkfun.com/datasheets/Sensors/Proximity/HCSR04.pdf</w:t>
+          <w:t>https://theautomization.com/pid-control-basics-in-detail-part-2</w:t>
         </w:r>
       </w:hyperlink>
       <w:r>
@@ -12557,16 +12824,10 @@
           <w:sz w:val="24"/>
           <w:szCs w:val="24"/>
         </w:rPr>
-        <w:t>, 22.</w:t>
-      </w:r>
-      <w:r>
-        <w:rPr>
-          <w:rFonts w:cstheme="minorHAnsi"/>
-          <w:sz w:val="24"/>
-          <w:szCs w:val="24"/>
-        </w:rPr>
-        <w:t xml:space="preserve"> april 2021.</w:t>
-      </w:r>
+        <w:t>, januar 2022.</w:t>
+      </w:r>
+      <w:bookmarkStart w:id="20" w:name="_GoBack"/>
+      <w:bookmarkEnd w:id="20"/>
     </w:p>
     <w:sectPr>
       <w:type w:val="continuous"/>
@@ -12614,6 +12875,7 @@
         <w:docPartUnique/>
       </w:docPartObj>
     </w:sdtPr>
+    <w:sdtEndPr/>
     <w:sdtContent>
       <w:p>
         <w:pPr>
@@ -12633,7 +12895,7 @@
           <w:rPr>
             <w:noProof/>
           </w:rPr>
-          <w:t>27</w:t>
+          <w:t>26</w:t>
         </w:r>
         <w:r>
           <w:rPr>
@@ -14341,7 +14603,7 @@
 </file>
 
 <file path=customXml/itemProps1.xml><?xml version="1.0" encoding="utf-8"?>
-<ds:datastoreItem xmlns:ds="http://schemas.openxmlformats.org/officeDocument/2006/customXml" ds:itemID="{94FC8011-D278-4850-9078-D0EA71A49939}">
+<ds:datastoreItem xmlns:ds="http://schemas.openxmlformats.org/officeDocument/2006/customXml" ds:itemID="{0651A1BC-B2EF-433A-A58B-99978474D04F}">
   <ds:schemaRefs>
     <ds:schemaRef ds:uri="http://schemas.openxmlformats.org/officeDocument/2006/bibliography"/>
   </ds:schemaRefs>

</xml_diff>